<commit_message>
changes triggers, add rental pavilion
</commit_message>
<xml_diff>
--- a/Отчёт.docx
+++ b/Отчёт.docx
@@ -303,6 +303,7 @@
             </w:r>
             <w:r>
               <w:rPr>
+                <w:color w:val="FF0000"/>
                 <w:sz w:val="28"/>
                 <w:szCs w:val="28"/>
               </w:rPr>
@@ -346,8 +347,6 @@
               </w:rPr>
               <w:t>Алексеева Артёма Анатольевича</w:t>
             </w:r>
-            <w:bookmarkStart w:id="0" w:name="_GoBack"/>
-            <w:bookmarkEnd w:id="0"/>
           </w:p>
           <w:p/>
           <w:p>
@@ -1197,7 +1196,10 @@
         <w:t>Выводы о полученных практических навыках</w:t>
       </w:r>
     </w:p>
-    <w:p/>
+    <w:p>
+      <w:bookmarkStart w:id="0" w:name="_GoBack"/>
+      <w:bookmarkEnd w:id="0"/>
+    </w:p>
     <w:sectPr>
       <w:pgSz w:w="11906" w:h="16838"/>
       <w:pgMar w:top="1134" w:right="850" w:bottom="1134" w:left="1701" w:header="708" w:footer="708" w:gutter="0"/>

</xml_diff>